<commit_message>
Data simulator and ingestion service
</commit_message>
<xml_diff>
--- a/Docs/Project_uploads_to_teams/Project Description.docx
+++ b/Docs/Project_uploads_to_teams/Project Description.docx
@@ -434,7 +434,7 @@
           </mc:Choice>
           <mc:Fallback>
             <w:pict>
-              <v:group w14:anchorId="7B0A6CBF" id="Graphic 17" o:spid="_x0000_s1026" alt="&quot;&quot;" style="position:absolute;margin-left:-36pt;margin-top:-36pt;width:649.45pt;height:238.3pt;z-index:-251657216;mso-width-relative:margin;mso-height-relative:margin" coordorigin="-71,-71" coordsize="60055,19240" o:gfxdata="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">
+              <v:group w14:anchorId="59B5057B" id="Graphic 17" o:spid="_x0000_s1026" alt="&quot;&quot;" style="position:absolute;margin-left:-36pt;margin-top:-36pt;width:649.45pt;height:238.3pt;z-index:-251657216;mso-width-relative:margin;mso-height-relative:margin" coordorigin="-71,-71" coordsize="60055,19240" o:gfxdata="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">
                 <v:shape id="Freeform: Shape 20" o:spid="_x0000_s1027" style="position:absolute;left:21216;top:-71;width:38767;height:17620;visibility:visible;mso-wrap-style:square;v-text-anchor:middle" coordsize="3876675,1762125" o:gfxdata="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" path="m3869531,1359694v,,-489585,474345,-1509712,384810c1339691,1654969,936784,1180624,7144,1287304l7144,7144r3862387,l3869531,1359694xe" fillcolor="#009dd9 [3205]" stroked="f">
                   <v:stroke joinstyle="miter"/>
                   <v:path arrowok="t" o:connecttype="custom" o:connectlocs="3869531,1359694;2359819,1744504;7144,1287304;7144,7144;3869531,7144;3869531,1359694" o:connectangles="0,0,0,0,0,0"/>
@@ -789,10 +789,386 @@
     </w:p>
     <w:p>
       <w:pPr>
-        <w:spacing w:line="360" w:lineRule="auto"/>
-      </w:pPr>
-      <w:r>
-        <w:t xml:space="preserve">chatgpt recommendation: </w:t>
+        <w:pStyle w:val="ListParagraph"/>
+        <w:numPr>
+          <w:ilvl w:val="0"/>
+          <w:numId w:val="11"/>
+        </w:numPr>
+        <w:spacing w:before="100" w:beforeAutospacing="1" w:after="100" w:afterAutospacing="1"/>
+        <w:ind w:right="0"/>
+        <w:rPr>
+          <w:rFonts w:ascii="Times New Roman" w:eastAsia="Times New Roman" w:hAnsi="Times New Roman" w:cs="Times New Roman"/>
+          <w:kern w:val="0"/>
+          <w:szCs w:val="24"/>
+          <w:lang w:eastAsia="en-US"/>
+        </w:rPr>
+      </w:pPr>
+      <w:r>
+        <w:rPr>
+          <w:rFonts w:ascii="Segoe UI Emoji" w:eastAsia="Times New Roman" w:hAnsi="Segoe UI Emoji" w:cs="Segoe UI Emoji"/>
+          <w:kern w:val="0"/>
+          <w:szCs w:val="24"/>
+          <w:lang w:eastAsia="en-US"/>
+        </w:rPr>
+        <w:t>✅</w:t>
+      </w:r>
+      <w:r>
+        <w:rPr>
+          <w:rFonts w:ascii="Times New Roman" w:eastAsia="Times New Roman" w:hAnsi="Times New Roman" w:cs="Times New Roman"/>
+          <w:kern w:val="0"/>
+          <w:szCs w:val="24"/>
+          <w:lang w:eastAsia="en-US"/>
+        </w:rPr>
+        <w:t xml:space="preserve"> Sensor data schema</w:t>
+      </w:r>
+      <w:r>
+        <w:rPr>
+          <w:rFonts w:ascii="Times New Roman" w:eastAsia="Times New Roman" w:hAnsi="Times New Roman" w:cs="Times New Roman"/>
+          <w:kern w:val="0"/>
+          <w:szCs w:val="24"/>
+          <w:lang w:eastAsia="en-US"/>
+        </w:rPr>
+        <w:br/>
+      </w:r>
+      <w:r>
+        <w:rPr>
+          <w:rFonts w:ascii="Segoe UI Emoji" w:eastAsia="Times New Roman" w:hAnsi="Segoe UI Emoji" w:cs="Segoe UI Emoji"/>
+          <w:kern w:val="0"/>
+          <w:szCs w:val="24"/>
+          <w:lang w:eastAsia="en-US"/>
+        </w:rPr>
+        <w:t>✅</w:t>
+      </w:r>
+      <w:r>
+        <w:rPr>
+          <w:rFonts w:ascii="Times New Roman" w:eastAsia="Times New Roman" w:hAnsi="Times New Roman" w:cs="Times New Roman"/>
+          <w:kern w:val="0"/>
+          <w:szCs w:val="24"/>
+          <w:lang w:eastAsia="en-US"/>
+        </w:rPr>
+        <w:t xml:space="preserve"> Isolation Forest working offline</w:t>
+      </w:r>
+      <w:r>
+        <w:rPr>
+          <w:rFonts w:ascii="Times New Roman" w:eastAsia="Times New Roman" w:hAnsi="Times New Roman" w:cs="Times New Roman"/>
+          <w:kern w:val="0"/>
+          <w:szCs w:val="24"/>
+          <w:lang w:eastAsia="en-US"/>
+        </w:rPr>
+        <w:br/>
+      </w:r>
+      <w:r>
+        <w:rPr>
+          <w:rFonts w:ascii="Segoe UI Emoji" w:eastAsia="Times New Roman" w:hAnsi="Segoe UI Emoji" w:cs="Segoe UI Emoji"/>
+          <w:kern w:val="0"/>
+          <w:szCs w:val="24"/>
+          <w:lang w:eastAsia="en-US"/>
+        </w:rPr>
+        <w:t>✅</w:t>
+      </w:r>
+      <w:r>
+        <w:rPr>
+          <w:rFonts w:ascii="Times New Roman" w:eastAsia="Times New Roman" w:hAnsi="Times New Roman" w:cs="Times New Roman"/>
+          <w:kern w:val="0"/>
+          <w:szCs w:val="24"/>
+          <w:lang w:eastAsia="en-US"/>
+        </w:rPr>
+        <w:t xml:space="preserve"> Inference microservice (REST)</w:t>
+      </w:r>
+      <w:r>
+        <w:rPr>
+          <w:rFonts w:ascii="Times New Roman" w:eastAsia="Times New Roman" w:hAnsi="Times New Roman" w:cs="Times New Roman"/>
+          <w:kern w:val="0"/>
+          <w:szCs w:val="24"/>
+          <w:lang w:eastAsia="en-US"/>
+        </w:rPr>
+        <w:br/>
+      </w:r>
+      <w:r>
+        <w:rPr>
+          <w:rFonts w:ascii="Segoe UI Emoji" w:eastAsia="Times New Roman" w:hAnsi="Segoe UI Emoji" w:cs="Segoe UI Emoji"/>
+          <w:kern w:val="0"/>
+          <w:szCs w:val="24"/>
+          <w:lang w:eastAsia="en-US"/>
+        </w:rPr>
+        <w:t>✅</w:t>
+      </w:r>
+      <w:r>
+        <w:rPr>
+          <w:rFonts w:ascii="Times New Roman" w:eastAsia="Times New Roman" w:hAnsi="Times New Roman" w:cs="Times New Roman"/>
+          <w:kern w:val="0"/>
+          <w:szCs w:val="24"/>
+          <w:lang w:eastAsia="en-US"/>
+        </w:rPr>
+        <w:t xml:space="preserve"> Kafka + ingestion service</w:t>
+      </w:r>
+      <w:r>
+        <w:rPr>
+          <w:rFonts w:ascii="Times New Roman" w:eastAsia="Times New Roman" w:hAnsi="Times New Roman" w:cs="Times New Roman"/>
+          <w:kern w:val="0"/>
+          <w:szCs w:val="24"/>
+          <w:lang w:eastAsia="en-US"/>
+        </w:rPr>
+        <w:br/>
+      </w:r>
+      <w:r>
+        <w:rPr>
+          <w:rFonts w:ascii="Segoe UI Emoji" w:eastAsia="Times New Roman" w:hAnsi="Segoe UI Emoji" w:cs="Segoe UI Emoji"/>
+          <w:kern w:val="0"/>
+          <w:szCs w:val="24"/>
+          <w:lang w:eastAsia="en-US"/>
+        </w:rPr>
+        <w:t>✅</w:t>
+      </w:r>
+      <w:r>
+        <w:rPr>
+          <w:rFonts w:ascii="Times New Roman" w:eastAsia="Times New Roman" w:hAnsi="Times New Roman" w:cs="Times New Roman"/>
+          <w:kern w:val="0"/>
+          <w:szCs w:val="24"/>
+          <w:lang w:eastAsia="en-US"/>
+        </w:rPr>
+        <w:t xml:space="preserve"> Feature extraction service</w:t>
+      </w:r>
+      <w:r>
+        <w:rPr>
+          <w:rFonts w:ascii="Times New Roman" w:eastAsia="Times New Roman" w:hAnsi="Times New Roman" w:cs="Times New Roman"/>
+          <w:kern w:val="0"/>
+          <w:szCs w:val="24"/>
+          <w:lang w:eastAsia="en-US"/>
+        </w:rPr>
+        <w:br/>
+      </w:r>
+      <w:r>
+        <w:rPr>
+          <w:rFonts w:ascii="Segoe UI Emoji" w:eastAsia="Times New Roman" w:hAnsi="Segoe UI Emoji" w:cs="Segoe UI Emoji"/>
+          <w:kern w:val="0"/>
+          <w:szCs w:val="24"/>
+          <w:lang w:eastAsia="en-US"/>
+        </w:rPr>
+        <w:t>✅</w:t>
+      </w:r>
+      <w:r>
+        <w:rPr>
+          <w:rFonts w:ascii="Times New Roman" w:eastAsia="Times New Roman" w:hAnsi="Times New Roman" w:cs="Times New Roman"/>
+          <w:kern w:val="0"/>
+          <w:szCs w:val="24"/>
+          <w:lang w:eastAsia="en-US"/>
+        </w:rPr>
+        <w:t xml:space="preserve"> Streaming inference</w:t>
+      </w:r>
+      <w:r>
+        <w:rPr>
+          <w:rFonts w:ascii="Times New Roman" w:eastAsia="Times New Roman" w:hAnsi="Times New Roman" w:cs="Times New Roman"/>
+          <w:kern w:val="0"/>
+          <w:szCs w:val="24"/>
+          <w:lang w:eastAsia="en-US"/>
+        </w:rPr>
+        <w:br/>
+      </w:r>
+      <w:r>
+        <w:rPr>
+          <w:rFonts w:ascii="Segoe UI Emoji" w:eastAsia="Times New Roman" w:hAnsi="Segoe UI Emoji" w:cs="Segoe UI Emoji"/>
+          <w:kern w:val="0"/>
+          <w:szCs w:val="24"/>
+          <w:lang w:eastAsia="en-US"/>
+        </w:rPr>
+        <w:t>✅</w:t>
+      </w:r>
+      <w:r>
+        <w:rPr>
+          <w:rFonts w:ascii="Times New Roman" w:eastAsia="Times New Roman" w:hAnsi="Times New Roman" w:cs="Times New Roman"/>
+          <w:kern w:val="0"/>
+          <w:szCs w:val="24"/>
+          <w:lang w:eastAsia="en-US"/>
+        </w:rPr>
+        <w:t xml:space="preserve"> REST API for results</w:t>
+      </w:r>
+      <w:r>
+        <w:rPr>
+          <w:rFonts w:ascii="Times New Roman" w:eastAsia="Times New Roman" w:hAnsi="Times New Roman" w:cs="Times New Roman"/>
+          <w:kern w:val="0"/>
+          <w:szCs w:val="24"/>
+          <w:lang w:eastAsia="en-US"/>
+        </w:rPr>
+        <w:br/>
+      </w:r>
+      <w:r>
+        <w:rPr>
+          <w:rFonts w:ascii="Segoe UI Emoji" w:eastAsia="Times New Roman" w:hAnsi="Segoe UI Emoji" w:cs="Segoe UI Emoji"/>
+          <w:kern w:val="0"/>
+          <w:szCs w:val="24"/>
+          <w:lang w:eastAsia="en-US"/>
+        </w:rPr>
+        <w:t>✅</w:t>
+      </w:r>
+      <w:r>
+        <w:rPr>
+          <w:rFonts w:ascii="Times New Roman" w:eastAsia="Times New Roman" w:hAnsi="Times New Roman" w:cs="Times New Roman"/>
+          <w:kern w:val="0"/>
+          <w:szCs w:val="24"/>
+          <w:lang w:eastAsia="en-US"/>
+        </w:rPr>
+        <w:t xml:space="preserve"> Metrics &amp; monitoring</w:t>
+      </w:r>
+      <w:r>
+        <w:rPr>
+          <w:rFonts w:ascii="Times New Roman" w:eastAsia="Times New Roman" w:hAnsi="Times New Roman" w:cs="Times New Roman"/>
+          <w:kern w:val="0"/>
+          <w:szCs w:val="24"/>
+          <w:lang w:eastAsia="en-US"/>
+        </w:rPr>
+        <w:br/>
+      </w:r>
+      <w:r>
+        <w:rPr>
+          <w:rFonts w:ascii="Segoe UI Emoji" w:eastAsia="Times New Roman" w:hAnsi="Segoe UI Emoji" w:cs="Segoe UI Emoji"/>
+          <w:kern w:val="0"/>
+          <w:szCs w:val="24"/>
+          <w:lang w:eastAsia="en-US"/>
+        </w:rPr>
+        <w:t>✅</w:t>
+      </w:r>
+      <w:r>
+        <w:rPr>
+          <w:rFonts w:ascii="Times New Roman" w:eastAsia="Times New Roman" w:hAnsi="Times New Roman" w:cs="Times New Roman"/>
+          <w:kern w:val="0"/>
+          <w:szCs w:val="24"/>
+          <w:lang w:eastAsia="en-US"/>
+        </w:rPr>
+        <w:t xml:space="preserve"> Sustainability instrumentation</w:t>
+      </w:r>
+      <w:r>
+        <w:rPr>
+          <w:rFonts w:ascii="Times New Roman" w:eastAsia="Times New Roman" w:hAnsi="Times New Roman" w:cs="Times New Roman"/>
+          <w:kern w:val="0"/>
+          <w:szCs w:val="24"/>
+          <w:lang w:eastAsia="en-US"/>
+        </w:rPr>
+        <w:br/>
+      </w:r>
+      <w:r>
+        <w:rPr>
+          <w:rFonts w:ascii="Segoe UI Emoji" w:eastAsia="Times New Roman" w:hAnsi="Segoe UI Emoji" w:cs="Segoe UI Emoji"/>
+          <w:kern w:val="0"/>
+          <w:szCs w:val="24"/>
+          <w:lang w:eastAsia="en-US"/>
+        </w:rPr>
+        <w:t>✅</w:t>
+      </w:r>
+      <w:r>
+        <w:rPr>
+          <w:rFonts w:ascii="Times New Roman" w:eastAsia="Times New Roman" w:hAnsi="Times New Roman" w:cs="Times New Roman"/>
+          <w:kern w:val="0"/>
+          <w:szCs w:val="24"/>
+          <w:lang w:eastAsia="en-US"/>
+        </w:rPr>
+        <w:t xml:space="preserve"> Documentation (ADRs + UML)</w:t>
+      </w:r>
+    </w:p>
+    <w:p>
+      <w:pPr>
+        <w:pStyle w:val="ListParagraph"/>
+        <w:spacing w:line="360" w:lineRule="auto"/>
+        <w:ind w:left="1440"/>
+      </w:pPr>
+    </w:p>
+    <w:p>
+      <w:pPr>
+        <w:pStyle w:val="ListParagraph"/>
+        <w:spacing w:line="360" w:lineRule="auto"/>
+        <w:ind w:left="1440"/>
+      </w:pPr>
+      <w:r>
+        <w:drawing>
+          <wp:anchor distT="0" distB="0" distL="114300" distR="114300" simplePos="0" relativeHeight="251660288" behindDoc="0" locked="0" layoutInCell="1" allowOverlap="1" wp14:anchorId="4BEC822F" wp14:editId="4DC461CA">
+            <wp:simplePos x="0" y="0"/>
+            <wp:positionH relativeFrom="column">
+              <wp:posOffset>292100</wp:posOffset>
+            </wp:positionH>
+            <wp:positionV relativeFrom="paragraph">
+              <wp:posOffset>8255</wp:posOffset>
+            </wp:positionV>
+            <wp:extent cx="3845883" cy="1572895"/>
+            <wp:effectExtent l="0" t="0" r="2540" b="8255"/>
+            <wp:wrapSquare wrapText="bothSides"/>
+            <wp:docPr id="771652716" name="Picture 1"/>
+            <wp:cNvGraphicFramePr>
+              <a:graphicFrameLocks xmlns:a="http://schemas.openxmlformats.org/drawingml/2006/main" noChangeAspect="1"/>
+            </wp:cNvGraphicFramePr>
+            <a:graphic xmlns:a="http://schemas.openxmlformats.org/drawingml/2006/main">
+              <a:graphicData uri="http://schemas.openxmlformats.org/drawingml/2006/picture">
+                <pic:pic xmlns:pic="http://schemas.openxmlformats.org/drawingml/2006/picture">
+                  <pic:nvPicPr>
+                    <pic:cNvPr id="771652716" name=""/>
+                    <pic:cNvPicPr/>
+                  </pic:nvPicPr>
+                  <pic:blipFill>
+                    <a:blip r:embed="rId11">
+                      <a:extLst>
+                        <a:ext uri="{28A0092B-C50C-407E-A947-70E740481C1C}">
+                          <a14:useLocalDpi xmlns:a14="http://schemas.microsoft.com/office/drawing/2010/main" val="0"/>
+                        </a:ext>
+                      </a:extLst>
+                    </a:blip>
+                    <a:stretch>
+                      <a:fillRect/>
+                    </a:stretch>
+                  </pic:blipFill>
+                  <pic:spPr>
+                    <a:xfrm>
+                      <a:off x="0" y="0"/>
+                      <a:ext cx="3845883" cy="1572895"/>
+                    </a:xfrm>
+                    <a:prstGeom prst="rect">
+                      <a:avLst/>
+                    </a:prstGeom>
+                  </pic:spPr>
+                </pic:pic>
+              </a:graphicData>
+            </a:graphic>
+          </wp:anchor>
+        </w:drawing>
+      </w:r>
+    </w:p>
+    <w:p>
+      <w:pPr>
+        <w:spacing w:line="360" w:lineRule="auto"/>
+      </w:pPr>
+    </w:p>
+    <w:p>
+      <w:pPr>
+        <w:spacing w:line="360" w:lineRule="auto"/>
+      </w:pPr>
+    </w:p>
+    <w:p>
+      <w:pPr>
+        <w:spacing w:line="360" w:lineRule="auto"/>
+      </w:pPr>
+    </w:p>
+    <w:p>
+      <w:pPr>
+        <w:spacing w:line="360" w:lineRule="auto"/>
+      </w:pPr>
+      <w:r>
+        <w:t>simulate_sensor.py → Kafka topic "raw-sensor-data" → Ingestion Service → Feature Extraction → Inference → API/REST/Prometheus</w:t>
+      </w:r>
+    </w:p>
+    <w:p>
+      <w:pPr>
+        <w:spacing w:line="360" w:lineRule="auto"/>
+      </w:pPr>
+    </w:p>
+    <w:p>
+      <w:pPr>
+        <w:spacing w:line="360" w:lineRule="auto"/>
+      </w:pPr>
+      <w:proofErr w:type="spellStart"/>
+      <w:r>
+        <w:t>chatgpt</w:t>
+      </w:r>
+      <w:proofErr w:type="spellEnd"/>
+      <w:r>
+        <w:t xml:space="preserve"> recommendation: </w:t>
       </w:r>
     </w:p>
     <w:p>
@@ -877,6 +1253,7 @@
           <w:b/>
           <w:bCs/>
         </w:rPr>
+        <w:lastRenderedPageBreak/>
         <w:t>Tech Stack Options:</w:t>
       </w:r>
     </w:p>
@@ -1043,7 +1420,6 @@
         <w:spacing w:line="360" w:lineRule="auto"/>
       </w:pPr>
       <w:r>
-        <w:lastRenderedPageBreak/>
         <w:t>Aggregation (rolling averages, sliding windows)</w:t>
       </w:r>
     </w:p>
@@ -1160,6 +1536,7 @@
           <w:b/>
           <w:bCs/>
         </w:rPr>
+        <w:lastRenderedPageBreak/>
         <w:t>Model Options:</w:t>
       </w:r>
     </w:p>
@@ -1333,7 +1710,6 @@
           <w:b/>
           <w:bCs/>
         </w:rPr>
-        <w:lastRenderedPageBreak/>
         <w:t>Tech Stack Options:</w:t>
       </w:r>
     </w:p>
@@ -1450,6 +1826,7 @@
           <w:b/>
           <w:bCs/>
         </w:rPr>
+        <w:lastRenderedPageBreak/>
         <w:t>E. Observability &amp; Sustainability</w:t>
       </w:r>
     </w:p>
@@ -1580,7 +1957,6 @@
           <w:b/>
           <w:bCs/>
         </w:rPr>
-        <w:lastRenderedPageBreak/>
         <w:t>2. Microservices Interaction</w:t>
       </w:r>
     </w:p>
@@ -1681,6 +2057,7 @@
         <w:spacing w:line="360" w:lineRule="auto"/>
       </w:pPr>
       <w:r>
+        <w:lastRenderedPageBreak/>
         <w:t xml:space="preserve">Use </w:t>
       </w:r>
       <w:r>
@@ -1987,7 +2364,6 @@
               <w:spacing w:line="360" w:lineRule="auto"/>
             </w:pPr>
             <w:r>
-              <w:lastRenderedPageBreak/>
               <w:t>API</w:t>
             </w:r>
           </w:p>
@@ -2256,6 +2632,7 @@
           <w:b/>
           <w:bCs/>
         </w:rPr>
+        <w:lastRenderedPageBreak/>
         <w:t>4. Documentation</w:t>
       </w:r>
     </w:p>
@@ -2374,7 +2751,6 @@
         <w:spacing w:line="360" w:lineRule="auto"/>
       </w:pPr>
       <w:r>
-        <w:lastRenderedPageBreak/>
         <w:t>Sustainability decisions (CPU/GPU deployment)</w:t>
       </w:r>
     </w:p>
@@ -2523,6 +2899,7 @@
         <w:spacing w:line="360" w:lineRule="auto"/>
       </w:pPr>
       <w:r>
+        <w:lastRenderedPageBreak/>
         <w:pict w14:anchorId="65895483">
           <v:rect id="_x0000_i1033" style="width:0;height:1.5pt" o:hralign="center" o:hrstd="t" o:hr="t" fillcolor="#a0a0a0" stroked="f"/>
         </w:pict>
@@ -2619,6 +2996,21 @@
       <w:r>
         <w:t xml:space="preserve"> to track changes.</w:t>
       </w:r>
+    </w:p>
+    <w:p>
+      <w:pPr>
+        <w:spacing w:line="360" w:lineRule="auto"/>
+      </w:pPr>
+    </w:p>
+    <w:p>
+      <w:pPr>
+        <w:spacing w:line="360" w:lineRule="auto"/>
+      </w:pPr>
+    </w:p>
+    <w:p>
+      <w:pPr>
+        <w:spacing w:line="360" w:lineRule="auto"/>
+      </w:pPr>
     </w:p>
     <w:p>
       <w:pPr>
@@ -3664,6 +4056,119 @@
     </w:lvl>
   </w:abstractNum>
   <w:abstractNum w:abstractNumId="7" w15:restartNumberingAfterBreak="0">
+    <w:nsid w:val="72BF57AF"/>
+    <w:multiLevelType w:val="hybridMultilevel"/>
+    <w:tmpl w:val="31DC1B6A"/>
+    <w:lvl w:ilvl="0" w:tplc="04090001">
+      <w:start w:val="1"/>
+      <w:numFmt w:val="bullet"/>
+      <w:lvlText w:val=""/>
+      <w:lvlJc w:val="left"/>
+      <w:pPr>
+        <w:ind w:left="1440" w:hanging="360"/>
+      </w:pPr>
+      <w:rPr>
+        <w:rFonts w:ascii="Symbol" w:hAnsi="Symbol" w:hint="default"/>
+      </w:rPr>
+    </w:lvl>
+    <w:lvl w:ilvl="1" w:tplc="04090003" w:tentative="1">
+      <w:start w:val="1"/>
+      <w:numFmt w:val="bullet"/>
+      <w:lvlText w:val="o"/>
+      <w:lvlJc w:val="left"/>
+      <w:pPr>
+        <w:ind w:left="2160" w:hanging="360"/>
+      </w:pPr>
+      <w:rPr>
+        <w:rFonts w:ascii="Courier New" w:hAnsi="Courier New" w:cs="Courier New" w:hint="default"/>
+      </w:rPr>
+    </w:lvl>
+    <w:lvl w:ilvl="2" w:tplc="04090005" w:tentative="1">
+      <w:start w:val="1"/>
+      <w:numFmt w:val="bullet"/>
+      <w:lvlText w:val=""/>
+      <w:lvlJc w:val="left"/>
+      <w:pPr>
+        <w:ind w:left="2880" w:hanging="360"/>
+      </w:pPr>
+      <w:rPr>
+        <w:rFonts w:ascii="Wingdings" w:hAnsi="Wingdings" w:hint="default"/>
+      </w:rPr>
+    </w:lvl>
+    <w:lvl w:ilvl="3" w:tplc="04090001" w:tentative="1">
+      <w:start w:val="1"/>
+      <w:numFmt w:val="bullet"/>
+      <w:lvlText w:val=""/>
+      <w:lvlJc w:val="left"/>
+      <w:pPr>
+        <w:ind w:left="3600" w:hanging="360"/>
+      </w:pPr>
+      <w:rPr>
+        <w:rFonts w:ascii="Symbol" w:hAnsi="Symbol" w:hint="default"/>
+      </w:rPr>
+    </w:lvl>
+    <w:lvl w:ilvl="4" w:tplc="04090003" w:tentative="1">
+      <w:start w:val="1"/>
+      <w:numFmt w:val="bullet"/>
+      <w:lvlText w:val="o"/>
+      <w:lvlJc w:val="left"/>
+      <w:pPr>
+        <w:ind w:left="4320" w:hanging="360"/>
+      </w:pPr>
+      <w:rPr>
+        <w:rFonts w:ascii="Courier New" w:hAnsi="Courier New" w:cs="Courier New" w:hint="default"/>
+      </w:rPr>
+    </w:lvl>
+    <w:lvl w:ilvl="5" w:tplc="04090005" w:tentative="1">
+      <w:start w:val="1"/>
+      <w:numFmt w:val="bullet"/>
+      <w:lvlText w:val=""/>
+      <w:lvlJc w:val="left"/>
+      <w:pPr>
+        <w:ind w:left="5040" w:hanging="360"/>
+      </w:pPr>
+      <w:rPr>
+        <w:rFonts w:ascii="Wingdings" w:hAnsi="Wingdings" w:hint="default"/>
+      </w:rPr>
+    </w:lvl>
+    <w:lvl w:ilvl="6" w:tplc="04090001" w:tentative="1">
+      <w:start w:val="1"/>
+      <w:numFmt w:val="bullet"/>
+      <w:lvlText w:val=""/>
+      <w:lvlJc w:val="left"/>
+      <w:pPr>
+        <w:ind w:left="5760" w:hanging="360"/>
+      </w:pPr>
+      <w:rPr>
+        <w:rFonts w:ascii="Symbol" w:hAnsi="Symbol" w:hint="default"/>
+      </w:rPr>
+    </w:lvl>
+    <w:lvl w:ilvl="7" w:tplc="04090003" w:tentative="1">
+      <w:start w:val="1"/>
+      <w:numFmt w:val="bullet"/>
+      <w:lvlText w:val="o"/>
+      <w:lvlJc w:val="left"/>
+      <w:pPr>
+        <w:ind w:left="6480" w:hanging="360"/>
+      </w:pPr>
+      <w:rPr>
+        <w:rFonts w:ascii="Courier New" w:hAnsi="Courier New" w:cs="Courier New" w:hint="default"/>
+      </w:rPr>
+    </w:lvl>
+    <w:lvl w:ilvl="8" w:tplc="04090005" w:tentative="1">
+      <w:start w:val="1"/>
+      <w:numFmt w:val="bullet"/>
+      <w:lvlText w:val=""/>
+      <w:lvlJc w:val="left"/>
+      <w:pPr>
+        <w:ind w:left="7200" w:hanging="360"/>
+      </w:pPr>
+      <w:rPr>
+        <w:rFonts w:ascii="Wingdings" w:hAnsi="Wingdings" w:hint="default"/>
+      </w:rPr>
+    </w:lvl>
+  </w:abstractNum>
+  <w:abstractNum w:abstractNumId="8" w15:restartNumberingAfterBreak="0">
     <w:nsid w:val="754351EA"/>
     <w:multiLevelType w:val="multilevel"/>
     <w:tmpl w:val="896442FA"/>
@@ -3812,7 +4317,7 @@
       </w:rPr>
     </w:lvl>
   </w:abstractNum>
-  <w:abstractNum w:abstractNumId="8" w15:restartNumberingAfterBreak="0">
+  <w:abstractNum w:abstractNumId="9" w15:restartNumberingAfterBreak="0">
     <w:nsid w:val="79173832"/>
     <w:multiLevelType w:val="multilevel"/>
     <w:tmpl w:val="4244ADA6"/>
@@ -3961,7 +4466,7 @@
       </w:rPr>
     </w:lvl>
   </w:abstractNum>
-  <w:abstractNum w:abstractNumId="9" w15:restartNumberingAfterBreak="0">
+  <w:abstractNum w:abstractNumId="10" w15:restartNumberingAfterBreak="0">
     <w:nsid w:val="7B1F22DC"/>
     <w:multiLevelType w:val="multilevel"/>
     <w:tmpl w:val="FDF89B2A"/>
@@ -4111,7 +4616,7 @@
     </w:lvl>
   </w:abstractNum>
   <w:num w:numId="1" w16cid:durableId="568461164">
-    <w:abstractNumId w:val="8"/>
+    <w:abstractNumId w:val="9"/>
   </w:num>
   <w:num w:numId="2" w16cid:durableId="856501094">
     <w:abstractNumId w:val="5"/>
@@ -4132,13 +4637,16 @@
     <w:abstractNumId w:val="3"/>
   </w:num>
   <w:num w:numId="8" w16cid:durableId="1605989985">
-    <w:abstractNumId w:val="7"/>
+    <w:abstractNumId w:val="8"/>
   </w:num>
   <w:num w:numId="9" w16cid:durableId="1417749635">
     <w:abstractNumId w:val="4"/>
   </w:num>
   <w:num w:numId="10" w16cid:durableId="375474508">
-    <w:abstractNumId w:val="9"/>
+    <w:abstractNumId w:val="10"/>
+  </w:num>
+  <w:num w:numId="11" w16cid:durableId="741830786">
+    <w:abstractNumId w:val="7"/>
   </w:num>
 </w:numbering>
 </file>
@@ -4158,7 +4666,7 @@
   </w:docDefaults>
   <w:latentStyles w:defLockedState="0" w:defUIPriority="99" w:defSemiHidden="0" w:defUnhideWhenUsed="0" w:defQFormat="0" w:count="376">
     <w:lsdException w:name="Normal" w:uiPriority="0" w:qFormat="1"/>
-    <w:lsdException w:name="heading 1" w:uiPriority="8" w:qFormat="1"/>
+    <w:lsdException w:name="heading 1" w:uiPriority="9" w:qFormat="1"/>
     <w:lsdException w:name="heading 2" w:semiHidden="1" w:uiPriority="9" w:unhideWhenUsed="1" w:qFormat="1"/>
     <w:lsdException w:name="heading 3" w:semiHidden="1" w:uiPriority="9" w:qFormat="1"/>
     <w:lsdException w:name="heading 4" w:semiHidden="1" w:uiPriority="9" w:qFormat="1"/>
@@ -4553,7 +5061,7 @@
     <w:basedOn w:val="Recipient"/>
     <w:next w:val="Normal"/>
     <w:link w:val="Heading1Char"/>
-    <w:uiPriority w:val="8"/>
+    <w:uiPriority w:val="9"/>
     <w:qFormat/>
     <w:rsid w:val="007E7F36"/>
     <w:pPr>
@@ -4616,7 +5124,7 @@
     <w:name w:val="Heading 1 Char"/>
     <w:basedOn w:val="DefaultParagraphFont"/>
     <w:link w:val="Heading1"/>
-    <w:uiPriority w:val="8"/>
+    <w:uiPriority w:val="9"/>
     <w:rsid w:val="007E7F36"/>
     <w:rPr>
       <w:rFonts w:asciiTheme="majorHAnsi" w:eastAsiaTheme="minorHAnsi" w:hAnsiTheme="majorHAnsi"/>
@@ -4971,6 +5479,16 @@
       <w:color w:val="605E5C"/>
       <w:shd w:val="clear" w:color="auto" w:fill="E1DFDD"/>
     </w:rPr>
+  </w:style>
+  <w:style w:type="paragraph" w:styleId="ListParagraph">
+    <w:name w:val="List Paragraph"/>
+    <w:basedOn w:val="Normal"/>
+    <w:uiPriority w:val="34"/>
+    <w:semiHidden/>
+    <w:rsid w:val="00BF40DF"/>
+    <w:pPr>
+      <w:contextualSpacing/>
+    </w:pPr>
   </w:style>
 </w:styles>
 </file>

</xml_diff>